<commit_message>
Week 3 Additional exercises from Spring Core Maven
</commit_message>
<xml_diff>
--- a/week-3_Spring_Core_Maven_Hands_On.docx
+++ b/week-3_Spring_Core_Maven_Hands_On.docx
@@ -723,6 +723,7 @@
       <w:r>
         <w:rPr>
           <w:b/>
+          <w:noProof/>
           <w:lang w:val="en-IN"/>
         </w:rPr>
         <w:drawing>
@@ -1503,6 +1504,7 @@
           <w:rFonts w:ascii="Courier New" w:hAnsi="Courier New"/>
           <w:b/>
           <w:bCs/>
+          <w:noProof/>
           <w:sz w:val="20"/>
           <w:lang w:val="en-IN"/>
         </w:rPr>
@@ -2138,6 +2140,7 @@
       </w:pPr>
       <w:r>
         <w:rPr>
+          <w:noProof/>
           <w:lang w:val="en-IN"/>
         </w:rPr>
         <w:drawing>
@@ -4191,14 +4194,9 @@
       <w:r>
         <w:t>(</w:t>
       </w:r>
-      <w:proofErr w:type="spellStart"/>
-      <w:proofErr w:type="gramEnd"/>
-      <w:r>
-        <w:t>JoinPoint</w:t>
-      </w:r>
-      <w:proofErr w:type="spellEnd"/>
-      <w:r>
-        <w:t xml:space="preserve"> </w:t>
+      <w:proofErr w:type="gramEnd"/>
+      <w:r>
+        <w:t xml:space="preserve">JoinPoint </w:t>
       </w:r>
       <w:proofErr w:type="spellStart"/>
       <w:r>
@@ -4303,14 +4301,9 @@
       <w:r>
         <w:t>(</w:t>
       </w:r>
-      <w:proofErr w:type="spellStart"/>
-      <w:proofErr w:type="gramEnd"/>
-      <w:r>
-        <w:t>JoinPoint</w:t>
-      </w:r>
-      <w:proofErr w:type="spellEnd"/>
-      <w:r>
-        <w:t xml:space="preserve"> </w:t>
+      <w:proofErr w:type="gramEnd"/>
+      <w:r>
+        <w:t xml:space="preserve">JoinPoint </w:t>
       </w:r>
       <w:proofErr w:type="spellStart"/>
       <w:r>
@@ -5154,6 +5147,1856 @@
       </w:r>
     </w:p>
     <w:p>
+      <w:r>
+        <w:t>}</w:t>
+      </w:r>
+    </w:p>
+    <w:p/>
+    <w:p>
+      <w:pPr>
+        <w:pStyle w:val="Heading1"/>
+      </w:pPr>
+      <w:r>
+        <w:t xml:space="preserve">Exercise </w:t>
+      </w:r>
+      <w:r>
+        <w:t>9</w:t>
+      </w:r>
+      <w:r>
+        <w:t xml:space="preserve">: </w:t>
+      </w:r>
+      <w:r>
+        <w:t>Creating a Spring Boot Application</w:t>
+      </w:r>
+    </w:p>
+    <w:p>
+      <w:r>
+        <w:t>Scenario:</w:t>
+      </w:r>
+      <w:r>
+        <w:br/>
+      </w:r>
+      <w:r>
+        <w:t>You need to create a Spring Boot application for the library management system to simplify configuration and deployment.</w:t>
+      </w:r>
+    </w:p>
+    <w:p>
+      <w:r>
+        <w:t>Steps:</w:t>
+      </w:r>
+    </w:p>
+    <w:p>
+      <w:pPr>
+        <w:pStyle w:val="ListBullet"/>
+      </w:pPr>
+      <w:r>
+        <w:t xml:space="preserve">Use Spring </w:t>
+      </w:r>
+      <w:proofErr w:type="spellStart"/>
+      <w:r>
+        <w:t>Initializr</w:t>
+      </w:r>
+      <w:proofErr w:type="spellEnd"/>
+      <w:r>
+        <w:t xml:space="preserve"> to create a new Spring Boot project named </w:t>
+      </w:r>
+      <w:proofErr w:type="spellStart"/>
+      <w:r>
+        <w:rPr>
+          <w:b/>
+          <w:bCs/>
+        </w:rPr>
+        <w:t>LibraryManagement</w:t>
+      </w:r>
+      <w:proofErr w:type="spellEnd"/>
+      <w:r>
+        <w:t>.</w:t>
+      </w:r>
+      <w:r>
+        <w:br/>
+        <w:t xml:space="preserve">• Include dependencies for </w:t>
+      </w:r>
+      <w:r>
+        <w:rPr>
+          <w:b/>
+          <w:bCs/>
+        </w:rPr>
+        <w:t>Spring Web</w:t>
+      </w:r>
+      <w:r>
+        <w:t xml:space="preserve">, </w:t>
+      </w:r>
+      <w:r>
+        <w:rPr>
+          <w:b/>
+          <w:bCs/>
+        </w:rPr>
+        <w:t>Spring Data JPA</w:t>
+      </w:r>
+      <w:r>
+        <w:t xml:space="preserve">, and </w:t>
+      </w:r>
+      <w:r>
+        <w:rPr>
+          <w:b/>
+          <w:bCs/>
+        </w:rPr>
+        <w:t>H2 Database</w:t>
+      </w:r>
+      <w:r>
+        <w:t>.</w:t>
+      </w:r>
+      <w:r>
+        <w:br/>
+      </w:r>
+      <w:r>
+        <w:lastRenderedPageBreak/>
+        <w:t xml:space="preserve">• Configure database connection properties in </w:t>
+      </w:r>
+      <w:proofErr w:type="spellStart"/>
+      <w:proofErr w:type="gramStart"/>
+      <w:r>
+        <w:rPr>
+          <w:b/>
+          <w:bCs/>
+        </w:rPr>
+        <w:t>application.properties</w:t>
+      </w:r>
+      <w:proofErr w:type="spellEnd"/>
+      <w:proofErr w:type="gramEnd"/>
+      <w:r>
+        <w:t>.</w:t>
+      </w:r>
+      <w:r>
+        <w:br/>
+        <w:t xml:space="preserve">• Create </w:t>
+      </w:r>
+      <w:r>
+        <w:rPr>
+          <w:b/>
+          <w:bCs/>
+        </w:rPr>
+        <w:t>Book</w:t>
+      </w:r>
+      <w:r>
+        <w:t xml:space="preserve"> entity and </w:t>
+      </w:r>
+      <w:proofErr w:type="spellStart"/>
+      <w:r>
+        <w:rPr>
+          <w:b/>
+          <w:bCs/>
+        </w:rPr>
+        <w:t>BookRepository</w:t>
+      </w:r>
+      <w:proofErr w:type="spellEnd"/>
+      <w:r>
+        <w:t xml:space="preserve"> interface.</w:t>
+      </w:r>
+      <w:r>
+        <w:br/>
+        <w:t xml:space="preserve">• Create </w:t>
+      </w:r>
+      <w:proofErr w:type="spellStart"/>
+      <w:r>
+        <w:rPr>
+          <w:b/>
+          <w:bCs/>
+        </w:rPr>
+        <w:t>BookController</w:t>
+      </w:r>
+      <w:proofErr w:type="spellEnd"/>
+      <w:r>
+        <w:t xml:space="preserve"> class to handle CRUD operations.</w:t>
+      </w:r>
+      <w:r>
+        <w:br/>
+        <w:t>• Run the Spring Boot application and test the REST endpoints.</w:t>
+      </w:r>
+    </w:p>
+    <w:p/>
+    <w:p>
+      <w:pPr>
+        <w:pStyle w:val="Heading2"/>
+      </w:pPr>
+      <w:r>
+        <w:t>Book</w:t>
+      </w:r>
+      <w:r>
+        <w:t>.java</w:t>
+      </w:r>
+    </w:p>
+    <w:p>
+      <w:pPr>
+        <w:spacing w:line="240" w:lineRule="auto"/>
+        <w:rPr>
+          <w:lang w:val="en-IN"/>
+        </w:rPr>
+      </w:pPr>
+      <w:r>
+        <w:rPr>
+          <w:lang w:val="en-IN"/>
+        </w:rPr>
+        <w:t xml:space="preserve">package </w:t>
+      </w:r>
+      <w:proofErr w:type="spellStart"/>
+      <w:proofErr w:type="gramStart"/>
+      <w:r>
+        <w:rPr>
+          <w:lang w:val="en-IN"/>
+        </w:rPr>
+        <w:t>com.librarymanagement</w:t>
+      </w:r>
+      <w:proofErr w:type="gramEnd"/>
+      <w:r>
+        <w:rPr>
+          <w:lang w:val="en-IN"/>
+        </w:rPr>
+        <w:t>.entity</w:t>
+      </w:r>
+      <w:proofErr w:type="spellEnd"/>
+      <w:r>
+        <w:rPr>
+          <w:lang w:val="en-IN"/>
+        </w:rPr>
+        <w:t xml:space="preserve">; </w:t>
+      </w:r>
+    </w:p>
+    <w:p>
+      <w:pPr>
+        <w:spacing w:line="240" w:lineRule="auto"/>
+        <w:rPr>
+          <w:lang w:val="en-IN"/>
+        </w:rPr>
+      </w:pPr>
+      <w:r>
+        <w:rPr>
+          <w:lang w:val="en-IN"/>
+        </w:rPr>
+        <w:t xml:space="preserve">import </w:t>
+      </w:r>
+      <w:proofErr w:type="spellStart"/>
+      <w:proofErr w:type="gramStart"/>
+      <w:r>
+        <w:rPr>
+          <w:lang w:val="en-IN"/>
+        </w:rPr>
+        <w:t>jakarta.persistence</w:t>
+      </w:r>
+      <w:proofErr w:type="gramEnd"/>
+      <w:r>
+        <w:rPr>
+          <w:lang w:val="en-IN"/>
+        </w:rPr>
+        <w:t>.Entity</w:t>
+      </w:r>
+      <w:proofErr w:type="spellEnd"/>
+      <w:r>
+        <w:rPr>
+          <w:lang w:val="en-IN"/>
+        </w:rPr>
+        <w:t xml:space="preserve">; </w:t>
+      </w:r>
+    </w:p>
+    <w:p>
+      <w:pPr>
+        <w:spacing w:line="240" w:lineRule="auto"/>
+        <w:rPr>
+          <w:lang w:val="en-IN"/>
+        </w:rPr>
+      </w:pPr>
+      <w:r>
+        <w:rPr>
+          <w:lang w:val="en-IN"/>
+        </w:rPr>
+        <w:t xml:space="preserve">import </w:t>
+      </w:r>
+      <w:proofErr w:type="spellStart"/>
+      <w:proofErr w:type="gramStart"/>
+      <w:r>
+        <w:rPr>
+          <w:lang w:val="en-IN"/>
+        </w:rPr>
+        <w:t>jakarta.persistence</w:t>
+      </w:r>
+      <w:proofErr w:type="gramEnd"/>
+      <w:r>
+        <w:rPr>
+          <w:lang w:val="en-IN"/>
+        </w:rPr>
+        <w:t>.GeneratedValue</w:t>
+      </w:r>
+      <w:proofErr w:type="spellEnd"/>
+      <w:r>
+        <w:rPr>
+          <w:lang w:val="en-IN"/>
+        </w:rPr>
+        <w:t xml:space="preserve">; </w:t>
+      </w:r>
+    </w:p>
+    <w:p>
+      <w:pPr>
+        <w:spacing w:line="240" w:lineRule="auto"/>
+        <w:rPr>
+          <w:lang w:val="en-IN"/>
+        </w:rPr>
+      </w:pPr>
+      <w:r>
+        <w:rPr>
+          <w:lang w:val="en-IN"/>
+        </w:rPr>
+        <w:t xml:space="preserve">import </w:t>
+      </w:r>
+      <w:proofErr w:type="spellStart"/>
+      <w:proofErr w:type="gramStart"/>
+      <w:r>
+        <w:rPr>
+          <w:lang w:val="en-IN"/>
+        </w:rPr>
+        <w:t>jakarta.persistence</w:t>
+      </w:r>
+      <w:proofErr w:type="gramEnd"/>
+      <w:r>
+        <w:rPr>
+          <w:lang w:val="en-IN"/>
+        </w:rPr>
+        <w:t>.GenerationType</w:t>
+      </w:r>
+      <w:proofErr w:type="spellEnd"/>
+      <w:r>
+        <w:rPr>
+          <w:lang w:val="en-IN"/>
+        </w:rPr>
+        <w:t xml:space="preserve">; </w:t>
+      </w:r>
+    </w:p>
+    <w:p>
+      <w:pPr>
+        <w:spacing w:line="240" w:lineRule="auto"/>
+        <w:rPr>
+          <w:lang w:val="en-IN"/>
+        </w:rPr>
+      </w:pPr>
+      <w:r>
+        <w:rPr>
+          <w:lang w:val="en-IN"/>
+        </w:rPr>
+        <w:t xml:space="preserve">import </w:t>
+      </w:r>
+      <w:proofErr w:type="spellStart"/>
+      <w:proofErr w:type="gramStart"/>
+      <w:r>
+        <w:rPr>
+          <w:lang w:val="en-IN"/>
+        </w:rPr>
+        <w:t>jakarta.persistence</w:t>
+      </w:r>
+      <w:proofErr w:type="gramEnd"/>
+      <w:r>
+        <w:rPr>
+          <w:lang w:val="en-IN"/>
+        </w:rPr>
+        <w:t>.Id</w:t>
+      </w:r>
+      <w:proofErr w:type="spellEnd"/>
+      <w:r>
+        <w:rPr>
+          <w:lang w:val="en-IN"/>
+        </w:rPr>
+        <w:t xml:space="preserve">; </w:t>
+      </w:r>
+    </w:p>
+    <w:p>
+      <w:pPr>
+        <w:spacing w:line="240" w:lineRule="auto"/>
+        <w:rPr>
+          <w:lang w:val="en-IN"/>
+        </w:rPr>
+      </w:pPr>
+      <w:r>
+        <w:rPr>
+          <w:lang w:val="en-IN"/>
+        </w:rPr>
+        <w:t xml:space="preserve">@Entity </w:t>
+      </w:r>
+    </w:p>
+    <w:p>
+      <w:pPr>
+        <w:spacing w:line="240" w:lineRule="auto"/>
+        <w:rPr>
+          <w:lang w:val="en-IN"/>
+        </w:rPr>
+      </w:pPr>
+      <w:r>
+        <w:rPr>
+          <w:lang w:val="en-IN"/>
+        </w:rPr>
+        <w:t xml:space="preserve">public class Book { </w:t>
+      </w:r>
+    </w:p>
+    <w:p>
+      <w:pPr>
+        <w:spacing w:line="240" w:lineRule="auto"/>
+        <w:rPr>
+          <w:lang w:val="en-IN"/>
+        </w:rPr>
+      </w:pPr>
+      <w:r>
+        <w:rPr>
+          <w:lang w:val="en-IN"/>
+        </w:rPr>
+        <w:t xml:space="preserve">@Id </w:t>
+      </w:r>
+    </w:p>
+    <w:p>
+      <w:pPr>
+        <w:spacing w:line="240" w:lineRule="auto"/>
+        <w:rPr>
+          <w:lang w:val="en-IN"/>
+        </w:rPr>
+      </w:pPr>
+      <w:r>
+        <w:rPr>
+          <w:lang w:val="en-IN"/>
+        </w:rPr>
+        <w:t>@</w:t>
+      </w:r>
+      <w:proofErr w:type="gramStart"/>
+      <w:r>
+        <w:rPr>
+          <w:lang w:val="en-IN"/>
+        </w:rPr>
+        <w:t>GeneratedValue(</w:t>
+      </w:r>
+      <w:proofErr w:type="gramEnd"/>
+      <w:r>
+        <w:rPr>
+          <w:lang w:val="en-IN"/>
+        </w:rPr>
+        <w:t xml:space="preserve">strategy = </w:t>
+      </w:r>
+      <w:proofErr w:type="spellStart"/>
+      <w:r>
+        <w:rPr>
+          <w:lang w:val="en-IN"/>
+        </w:rPr>
+        <w:t>GenerationType.IDENTITY</w:t>
+      </w:r>
+      <w:proofErr w:type="spellEnd"/>
+      <w:r>
+        <w:rPr>
+          <w:lang w:val="en-IN"/>
+        </w:rPr>
+        <w:t xml:space="preserve">) </w:t>
+      </w:r>
+    </w:p>
+    <w:p>
+      <w:pPr>
+        <w:spacing w:line="240" w:lineRule="auto"/>
+        <w:rPr>
+          <w:lang w:val="en-IN"/>
+        </w:rPr>
+      </w:pPr>
+      <w:r>
+        <w:rPr>
+          <w:lang w:val="en-IN"/>
+        </w:rPr>
+        <w:t xml:space="preserve">private </w:t>
+      </w:r>
+      <w:proofErr w:type="gramStart"/>
+      <w:r>
+        <w:rPr>
+          <w:lang w:val="en-IN"/>
+        </w:rPr>
+        <w:t>Long</w:t>
+      </w:r>
+      <w:proofErr w:type="gramEnd"/>
+      <w:r>
+        <w:rPr>
+          <w:lang w:val="en-IN"/>
+        </w:rPr>
+        <w:t xml:space="preserve"> id; </w:t>
+      </w:r>
+    </w:p>
+    <w:p>
+      <w:pPr>
+        <w:spacing w:line="240" w:lineRule="auto"/>
+        <w:rPr>
+          <w:lang w:val="en-IN"/>
+        </w:rPr>
+      </w:pPr>
+      <w:r>
+        <w:rPr>
+          <w:lang w:val="en-IN"/>
+        </w:rPr>
+        <w:t xml:space="preserve">private String title; </w:t>
+      </w:r>
+    </w:p>
+    <w:p>
+      <w:pPr>
+        <w:spacing w:line="240" w:lineRule="auto"/>
+        <w:rPr>
+          <w:lang w:val="en-IN"/>
+        </w:rPr>
+      </w:pPr>
+      <w:r>
+        <w:rPr>
+          <w:lang w:val="en-IN"/>
+        </w:rPr>
+        <w:t xml:space="preserve">private String author; </w:t>
+      </w:r>
+    </w:p>
+    <w:p>
+      <w:pPr>
+        <w:spacing w:line="240" w:lineRule="auto"/>
+        <w:rPr>
+          <w:lang w:val="en-IN"/>
+        </w:rPr>
+      </w:pPr>
+      <w:r>
+        <w:rPr>
+          <w:lang w:val="en-IN"/>
+        </w:rPr>
+        <w:t xml:space="preserve">// Getters and Setters </w:t>
+      </w:r>
+    </w:p>
+    <w:p>
+      <w:pPr>
+        <w:spacing w:line="240" w:lineRule="auto"/>
+        <w:rPr>
+          <w:lang w:val="en-IN"/>
+        </w:rPr>
+      </w:pPr>
+      <w:r>
+        <w:rPr>
+          <w:lang w:val="en-IN"/>
+        </w:rPr>
+        <w:t xml:space="preserve">public Long </w:t>
+      </w:r>
+      <w:proofErr w:type="spellStart"/>
+      <w:proofErr w:type="gramStart"/>
+      <w:r>
+        <w:rPr>
+          <w:lang w:val="en-IN"/>
+        </w:rPr>
+        <w:t>getId</w:t>
+      </w:r>
+      <w:proofErr w:type="spellEnd"/>
+      <w:r>
+        <w:rPr>
+          <w:lang w:val="en-IN"/>
+        </w:rPr>
+        <w:t>(</w:t>
+      </w:r>
+      <w:proofErr w:type="gramEnd"/>
+      <w:r>
+        <w:rPr>
+          <w:lang w:val="en-IN"/>
+        </w:rPr>
+        <w:t xml:space="preserve">) { </w:t>
+      </w:r>
+    </w:p>
+    <w:p>
+      <w:pPr>
+        <w:spacing w:line="240" w:lineRule="auto"/>
+        <w:rPr>
+          <w:lang w:val="en-IN"/>
+        </w:rPr>
+      </w:pPr>
+      <w:r>
+        <w:rPr>
+          <w:lang w:val="en-IN"/>
+        </w:rPr>
+        <w:t xml:space="preserve">return id; </w:t>
+      </w:r>
+    </w:p>
+    <w:p>
+      <w:pPr>
+        <w:spacing w:line="240" w:lineRule="auto"/>
+        <w:rPr>
+          <w:lang w:val="en-IN"/>
+        </w:rPr>
+      </w:pPr>
+      <w:r>
+        <w:rPr>
+          <w:lang w:val="en-IN"/>
+        </w:rPr>
+        <w:t xml:space="preserve">} </w:t>
+      </w:r>
+    </w:p>
+    <w:p>
+      <w:pPr>
+        <w:spacing w:line="240" w:lineRule="auto"/>
+        <w:rPr>
+          <w:lang w:val="en-IN"/>
+        </w:rPr>
+      </w:pPr>
+      <w:r>
+        <w:rPr>
+          <w:lang w:val="en-IN"/>
+        </w:rPr>
+        <w:t xml:space="preserve">public void </w:t>
+      </w:r>
+      <w:proofErr w:type="spellStart"/>
+      <w:proofErr w:type="gramStart"/>
+      <w:r>
+        <w:rPr>
+          <w:lang w:val="en-IN"/>
+        </w:rPr>
+        <w:t>setId</w:t>
+      </w:r>
+      <w:proofErr w:type="spellEnd"/>
+      <w:r>
+        <w:rPr>
+          <w:lang w:val="en-IN"/>
+        </w:rPr>
+        <w:t>(</w:t>
+      </w:r>
+      <w:proofErr w:type="gramEnd"/>
+      <w:r>
+        <w:rPr>
+          <w:lang w:val="en-IN"/>
+        </w:rPr>
+        <w:t xml:space="preserve">Long id) { </w:t>
+      </w:r>
+    </w:p>
+    <w:p>
+      <w:pPr>
+        <w:spacing w:line="240" w:lineRule="auto"/>
+        <w:rPr>
+          <w:lang w:val="en-IN"/>
+        </w:rPr>
+      </w:pPr>
+      <w:r>
+        <w:rPr>
+          <w:lang w:val="en-IN"/>
+        </w:rPr>
+        <w:t xml:space="preserve">this.id = id; </w:t>
+      </w:r>
+    </w:p>
+    <w:p>
+      <w:pPr>
+        <w:spacing w:line="240" w:lineRule="auto"/>
+        <w:rPr>
+          <w:lang w:val="en-IN"/>
+        </w:rPr>
+      </w:pPr>
+      <w:r>
+        <w:rPr>
+          <w:lang w:val="en-IN"/>
+        </w:rPr>
+        <w:t xml:space="preserve">} </w:t>
+      </w:r>
+    </w:p>
+    <w:p>
+      <w:pPr>
+        <w:spacing w:line="240" w:lineRule="auto"/>
+        <w:rPr>
+          <w:lang w:val="en-IN"/>
+        </w:rPr>
+      </w:pPr>
+      <w:r>
+        <w:rPr>
+          <w:lang w:val="en-IN"/>
+        </w:rPr>
+        <w:t xml:space="preserve">public String </w:t>
+      </w:r>
+      <w:proofErr w:type="spellStart"/>
+      <w:proofErr w:type="gramStart"/>
+      <w:r>
+        <w:rPr>
+          <w:lang w:val="en-IN"/>
+        </w:rPr>
+        <w:t>getTitle</w:t>
+      </w:r>
+      <w:proofErr w:type="spellEnd"/>
+      <w:r>
+        <w:rPr>
+          <w:lang w:val="en-IN"/>
+        </w:rPr>
+        <w:t>(</w:t>
+      </w:r>
+      <w:proofErr w:type="gramEnd"/>
+      <w:r>
+        <w:rPr>
+          <w:lang w:val="en-IN"/>
+        </w:rPr>
+        <w:t xml:space="preserve">) { </w:t>
+      </w:r>
+    </w:p>
+    <w:p>
+      <w:pPr>
+        <w:spacing w:line="240" w:lineRule="auto"/>
+        <w:rPr>
+          <w:lang w:val="en-IN"/>
+        </w:rPr>
+      </w:pPr>
+      <w:r>
+        <w:rPr>
+          <w:lang w:val="en-IN"/>
+        </w:rPr>
+        <w:t xml:space="preserve">return title; </w:t>
+      </w:r>
+    </w:p>
+    <w:p>
+      <w:pPr>
+        <w:spacing w:line="240" w:lineRule="auto"/>
+        <w:rPr>
+          <w:lang w:val="en-IN"/>
+        </w:rPr>
+      </w:pPr>
+      <w:r>
+        <w:rPr>
+          <w:lang w:val="en-IN"/>
+        </w:rPr>
+        <w:t xml:space="preserve">} </w:t>
+      </w:r>
+    </w:p>
+    <w:p>
+      <w:pPr>
+        <w:spacing w:line="240" w:lineRule="auto"/>
+        <w:rPr>
+          <w:lang w:val="en-IN"/>
+        </w:rPr>
+      </w:pPr>
+      <w:r>
+        <w:rPr>
+          <w:lang w:val="en-IN"/>
+        </w:rPr>
+        <w:t xml:space="preserve">public void </w:t>
+      </w:r>
+      <w:proofErr w:type="spellStart"/>
+      <w:proofErr w:type="gramStart"/>
+      <w:r>
+        <w:rPr>
+          <w:lang w:val="en-IN"/>
+        </w:rPr>
+        <w:t>setTitle</w:t>
+      </w:r>
+      <w:proofErr w:type="spellEnd"/>
+      <w:r>
+        <w:rPr>
+          <w:lang w:val="en-IN"/>
+        </w:rPr>
+        <w:t>(</w:t>
+      </w:r>
+      <w:proofErr w:type="gramEnd"/>
+      <w:r>
+        <w:rPr>
+          <w:lang w:val="en-IN"/>
+        </w:rPr>
+        <w:t xml:space="preserve">String title) { </w:t>
+      </w:r>
+    </w:p>
+    <w:p>
+      <w:pPr>
+        <w:spacing w:line="240" w:lineRule="auto"/>
+        <w:rPr>
+          <w:lang w:val="en-IN"/>
+        </w:rPr>
+      </w:pPr>
+      <w:proofErr w:type="spellStart"/>
+      <w:proofErr w:type="gramStart"/>
+      <w:r>
+        <w:rPr>
+          <w:lang w:val="en-IN"/>
+        </w:rPr>
+        <w:lastRenderedPageBreak/>
+        <w:t>this.title</w:t>
+      </w:r>
+      <w:proofErr w:type="spellEnd"/>
+      <w:proofErr w:type="gramEnd"/>
+      <w:r>
+        <w:rPr>
+          <w:lang w:val="en-IN"/>
+        </w:rPr>
+        <w:t xml:space="preserve"> = title; </w:t>
+      </w:r>
+    </w:p>
+    <w:p>
+      <w:pPr>
+        <w:spacing w:line="240" w:lineRule="auto"/>
+        <w:rPr>
+          <w:lang w:val="en-IN"/>
+        </w:rPr>
+      </w:pPr>
+      <w:r>
+        <w:rPr>
+          <w:lang w:val="en-IN"/>
+        </w:rPr>
+        <w:t xml:space="preserve">} </w:t>
+      </w:r>
+    </w:p>
+    <w:p>
+      <w:pPr>
+        <w:spacing w:line="240" w:lineRule="auto"/>
+        <w:rPr>
+          <w:lang w:val="en-IN"/>
+        </w:rPr>
+      </w:pPr>
+      <w:r>
+        <w:rPr>
+          <w:lang w:val="en-IN"/>
+        </w:rPr>
+        <w:t xml:space="preserve">public String </w:t>
+      </w:r>
+      <w:proofErr w:type="spellStart"/>
+      <w:proofErr w:type="gramStart"/>
+      <w:r>
+        <w:rPr>
+          <w:lang w:val="en-IN"/>
+        </w:rPr>
+        <w:t>getAuthor</w:t>
+      </w:r>
+      <w:proofErr w:type="spellEnd"/>
+      <w:r>
+        <w:rPr>
+          <w:lang w:val="en-IN"/>
+        </w:rPr>
+        <w:t>(</w:t>
+      </w:r>
+      <w:proofErr w:type="gramEnd"/>
+      <w:r>
+        <w:rPr>
+          <w:lang w:val="en-IN"/>
+        </w:rPr>
+        <w:t xml:space="preserve">) { </w:t>
+      </w:r>
+    </w:p>
+    <w:p>
+      <w:pPr>
+        <w:spacing w:line="240" w:lineRule="auto"/>
+        <w:rPr>
+          <w:lang w:val="en-IN"/>
+        </w:rPr>
+      </w:pPr>
+      <w:r>
+        <w:rPr>
+          <w:lang w:val="en-IN"/>
+        </w:rPr>
+        <w:t xml:space="preserve">return author; </w:t>
+      </w:r>
+    </w:p>
+    <w:p>
+      <w:pPr>
+        <w:spacing w:line="240" w:lineRule="auto"/>
+        <w:rPr>
+          <w:lang w:val="en-IN"/>
+        </w:rPr>
+      </w:pPr>
+      <w:r>
+        <w:rPr>
+          <w:lang w:val="en-IN"/>
+        </w:rPr>
+        <w:t xml:space="preserve">} </w:t>
+      </w:r>
+    </w:p>
+    <w:p>
+      <w:pPr>
+        <w:spacing w:line="240" w:lineRule="auto"/>
+        <w:rPr>
+          <w:lang w:val="en-IN"/>
+        </w:rPr>
+      </w:pPr>
+      <w:r>
+        <w:rPr>
+          <w:lang w:val="en-IN"/>
+        </w:rPr>
+        <w:t xml:space="preserve">public void </w:t>
+      </w:r>
+      <w:proofErr w:type="spellStart"/>
+      <w:proofErr w:type="gramStart"/>
+      <w:r>
+        <w:rPr>
+          <w:lang w:val="en-IN"/>
+        </w:rPr>
+        <w:t>setAuthor</w:t>
+      </w:r>
+      <w:proofErr w:type="spellEnd"/>
+      <w:r>
+        <w:rPr>
+          <w:lang w:val="en-IN"/>
+        </w:rPr>
+        <w:t>(</w:t>
+      </w:r>
+      <w:proofErr w:type="gramEnd"/>
+      <w:r>
+        <w:rPr>
+          <w:lang w:val="en-IN"/>
+        </w:rPr>
+        <w:t xml:space="preserve">String author) { </w:t>
+      </w:r>
+    </w:p>
+    <w:p>
+      <w:pPr>
+        <w:spacing w:line="240" w:lineRule="auto"/>
+        <w:rPr>
+          <w:lang w:val="en-IN"/>
+        </w:rPr>
+      </w:pPr>
+      <w:proofErr w:type="spellStart"/>
+      <w:proofErr w:type="gramStart"/>
+      <w:r>
+        <w:rPr>
+          <w:lang w:val="en-IN"/>
+        </w:rPr>
+        <w:t>this.author</w:t>
+      </w:r>
+      <w:proofErr w:type="spellEnd"/>
+      <w:proofErr w:type="gramEnd"/>
+      <w:r>
+        <w:rPr>
+          <w:lang w:val="en-IN"/>
+        </w:rPr>
+        <w:t xml:space="preserve"> = author; </w:t>
+      </w:r>
+    </w:p>
+    <w:p>
+      <w:pPr>
+        <w:spacing w:line="240" w:lineRule="auto"/>
+        <w:rPr>
+          <w:lang w:val="en-IN"/>
+        </w:rPr>
+      </w:pPr>
+      <w:r>
+        <w:rPr>
+          <w:lang w:val="en-IN"/>
+        </w:rPr>
+        <w:t xml:space="preserve">} </w:t>
+      </w:r>
+    </w:p>
+    <w:p>
+      <w:pPr>
+        <w:spacing w:line="240" w:lineRule="auto"/>
+        <w:rPr>
+          <w:lang w:val="en-IN"/>
+        </w:rPr>
+      </w:pPr>
+      <w:r>
+        <w:rPr>
+          <w:lang w:val="en-IN"/>
+        </w:rPr>
+        <w:t xml:space="preserve">} </w:t>
+      </w:r>
+    </w:p>
+    <w:p>
+      <w:pPr>
+        <w:pStyle w:val="Heading2"/>
+      </w:pPr>
+      <w:r>
+        <w:t>Book</w:t>
+      </w:r>
+      <w:r>
+        <w:t>Repository</w:t>
+      </w:r>
+      <w:r>
+        <w:t>.java</w:t>
+      </w:r>
+    </w:p>
+    <w:p>
+      <w:r>
+        <w:t xml:space="preserve">package </w:t>
+      </w:r>
+      <w:proofErr w:type="spellStart"/>
+      <w:proofErr w:type="gramStart"/>
+      <w:r>
+        <w:t>com.librarymanagement</w:t>
+      </w:r>
+      <w:proofErr w:type="gramEnd"/>
+      <w:r>
+        <w:t>.repository</w:t>
+      </w:r>
+      <w:proofErr w:type="spellEnd"/>
+      <w:r>
+        <w:t>;</w:t>
+      </w:r>
+    </w:p>
+    <w:p/>
+    <w:p>
+      <w:r>
+        <w:t xml:space="preserve">import </w:t>
+      </w:r>
+      <w:proofErr w:type="spellStart"/>
+      <w:proofErr w:type="gramStart"/>
+      <w:r>
+        <w:t>org.springframework.data.jpa.repository</w:t>
+      </w:r>
+      <w:proofErr w:type="gramEnd"/>
+      <w:r>
+        <w:t>.JpaRepository</w:t>
+      </w:r>
+      <w:proofErr w:type="spellEnd"/>
+      <w:r>
+        <w:t>;</w:t>
+      </w:r>
+    </w:p>
+    <w:p>
+      <w:r>
+        <w:t xml:space="preserve">import </w:t>
+      </w:r>
+      <w:proofErr w:type="spellStart"/>
+      <w:proofErr w:type="gramStart"/>
+      <w:r>
+        <w:t>com.librarymanagement</w:t>
+      </w:r>
+      <w:proofErr w:type="gramEnd"/>
+      <w:r>
+        <w:t>.</w:t>
+      </w:r>
+      <w:proofErr w:type="gramStart"/>
+      <w:r>
+        <w:t>entity.Book</w:t>
+      </w:r>
+      <w:proofErr w:type="spellEnd"/>
+      <w:proofErr w:type="gramEnd"/>
+      <w:r>
+        <w:t>;</w:t>
+      </w:r>
+    </w:p>
+    <w:p/>
+    <w:p>
+      <w:r>
+        <w:t xml:space="preserve">public interface </w:t>
+      </w:r>
+      <w:proofErr w:type="spellStart"/>
+      <w:r>
+        <w:t>BookRepository</w:t>
+      </w:r>
+      <w:proofErr w:type="spellEnd"/>
+      <w:r>
+        <w:t xml:space="preserve"> extends </w:t>
+      </w:r>
+      <w:proofErr w:type="spellStart"/>
+      <w:r>
+        <w:t>JpaRepository</w:t>
+      </w:r>
+      <w:proofErr w:type="spellEnd"/>
+      <w:r>
+        <w:t xml:space="preserve">&lt;Book, </w:t>
+      </w:r>
+      <w:proofErr w:type="gramStart"/>
+      <w:r>
+        <w:t>Long</w:t>
+      </w:r>
+      <w:proofErr w:type="gramEnd"/>
+      <w:r>
+        <w:t>&gt; {</w:t>
+      </w:r>
+    </w:p>
+    <w:p>
+      <w:r>
+        <w:t>}</w:t>
+      </w:r>
+    </w:p>
+    <w:p>
+      <w:pPr>
+        <w:pStyle w:val="Heading2"/>
+      </w:pPr>
+      <w:r>
+        <w:t>BookComtroller</w:t>
+      </w:r>
+      <w:r>
+        <w:t>.java</w:t>
+      </w:r>
+    </w:p>
+    <w:p>
+      <w:pPr>
+        <w:spacing w:line="240" w:lineRule="auto"/>
+      </w:pPr>
+      <w:r>
+        <w:t xml:space="preserve">package </w:t>
+      </w:r>
+      <w:proofErr w:type="spellStart"/>
+      <w:proofErr w:type="gramStart"/>
+      <w:r>
+        <w:t>com.librarymanagement</w:t>
+      </w:r>
+      <w:proofErr w:type="gramEnd"/>
+      <w:r>
+        <w:t>.controller</w:t>
+      </w:r>
+      <w:proofErr w:type="spellEnd"/>
+      <w:r>
+        <w:t>;</w:t>
+      </w:r>
+    </w:p>
+    <w:p>
+      <w:pPr>
+        <w:spacing w:line="240" w:lineRule="auto"/>
+      </w:pPr>
+      <w:r>
+        <w:t xml:space="preserve">import </w:t>
+      </w:r>
+      <w:proofErr w:type="spellStart"/>
+      <w:proofErr w:type="gramStart"/>
+      <w:r>
+        <w:t>org.springframework</w:t>
+      </w:r>
+      <w:proofErr w:type="gramEnd"/>
+      <w:r>
+        <w:t>.</w:t>
+      </w:r>
+      <w:proofErr w:type="gramStart"/>
+      <w:r>
+        <w:t>beans.factory</w:t>
+      </w:r>
+      <w:proofErr w:type="gramEnd"/>
+      <w:r>
+        <w:t>.</w:t>
+      </w:r>
+      <w:proofErr w:type="gramStart"/>
+      <w:r>
+        <w:t>annotation.Autowired</w:t>
+      </w:r>
+      <w:proofErr w:type="spellEnd"/>
+      <w:proofErr w:type="gramEnd"/>
+      <w:r>
+        <w:t>;</w:t>
+      </w:r>
+    </w:p>
+    <w:p>
+      <w:pPr>
+        <w:spacing w:line="240" w:lineRule="auto"/>
+      </w:pPr>
+      <w:r>
+        <w:t xml:space="preserve">import </w:t>
+      </w:r>
+      <w:proofErr w:type="spellStart"/>
+      <w:proofErr w:type="gramStart"/>
+      <w:r>
+        <w:t>org.springframework.web.bind</w:t>
+      </w:r>
+      <w:proofErr w:type="gramEnd"/>
+      <w:r>
+        <w:t>.</w:t>
+      </w:r>
+      <w:proofErr w:type="gramStart"/>
+      <w:r>
+        <w:t>annotation</w:t>
+      </w:r>
+      <w:proofErr w:type="spellEnd"/>
+      <w:r>
+        <w:t>.*</w:t>
+      </w:r>
+      <w:proofErr w:type="gramEnd"/>
+      <w:r>
+        <w:t>;</w:t>
+      </w:r>
+    </w:p>
+    <w:p>
+      <w:pPr>
+        <w:spacing w:line="240" w:lineRule="auto"/>
+      </w:pPr>
+      <w:r>
+        <w:t xml:space="preserve">import </w:t>
+      </w:r>
+      <w:proofErr w:type="spellStart"/>
+      <w:proofErr w:type="gramStart"/>
+      <w:r>
+        <w:t>com.librarymanagement</w:t>
+      </w:r>
+      <w:proofErr w:type="gramEnd"/>
+      <w:r>
+        <w:t>.</w:t>
+      </w:r>
+      <w:proofErr w:type="gramStart"/>
+      <w:r>
+        <w:t>entity.Book</w:t>
+      </w:r>
+      <w:proofErr w:type="spellEnd"/>
+      <w:proofErr w:type="gramEnd"/>
+      <w:r>
+        <w:t>;</w:t>
+      </w:r>
+    </w:p>
+    <w:p>
+      <w:pPr>
+        <w:spacing w:line="240" w:lineRule="auto"/>
+      </w:pPr>
+      <w:r>
+        <w:t xml:space="preserve">import </w:t>
+      </w:r>
+      <w:proofErr w:type="spellStart"/>
+      <w:proofErr w:type="gramStart"/>
+      <w:r>
+        <w:t>com.librarymanagement</w:t>
+      </w:r>
+      <w:proofErr w:type="gramEnd"/>
+      <w:r>
+        <w:t>.</w:t>
+      </w:r>
+      <w:proofErr w:type="gramStart"/>
+      <w:r>
+        <w:t>repository.BookRepository</w:t>
+      </w:r>
+      <w:proofErr w:type="spellEnd"/>
+      <w:proofErr w:type="gramEnd"/>
+      <w:r>
+        <w:t>;</w:t>
+      </w:r>
+    </w:p>
+    <w:p>
+      <w:pPr>
+        <w:spacing w:line="240" w:lineRule="auto"/>
+      </w:pPr>
+      <w:r>
+        <w:t xml:space="preserve">import </w:t>
+      </w:r>
+      <w:proofErr w:type="spellStart"/>
+      <w:proofErr w:type="gramStart"/>
+      <w:r>
+        <w:t>java.util</w:t>
+      </w:r>
+      <w:proofErr w:type="gramEnd"/>
+      <w:r>
+        <w:t>.List</w:t>
+      </w:r>
+      <w:proofErr w:type="spellEnd"/>
+      <w:r>
+        <w:t>;</w:t>
+      </w:r>
+    </w:p>
+    <w:p>
+      <w:pPr>
+        <w:spacing w:line="240" w:lineRule="auto"/>
+      </w:pPr>
+    </w:p>
+    <w:p>
+      <w:pPr>
+        <w:spacing w:line="240" w:lineRule="auto"/>
+      </w:pPr>
+      <w:r>
+        <w:t>@RestController</w:t>
+      </w:r>
+    </w:p>
+    <w:p>
+      <w:pPr>
+        <w:spacing w:line="240" w:lineRule="auto"/>
+      </w:pPr>
+      <w:r>
+        <w:t>@RequestMapping("/books")</w:t>
+      </w:r>
+    </w:p>
+    <w:p>
+      <w:pPr>
+        <w:spacing w:line="240" w:lineRule="auto"/>
+      </w:pPr>
+      <w:r>
+        <w:t xml:space="preserve">public class </w:t>
+      </w:r>
+      <w:proofErr w:type="spellStart"/>
+      <w:r>
+        <w:t>BookController</w:t>
+      </w:r>
+      <w:proofErr w:type="spellEnd"/>
+      <w:r>
+        <w:t xml:space="preserve"> {</w:t>
+      </w:r>
+    </w:p>
+    <w:p>
+      <w:pPr>
+        <w:spacing w:line="240" w:lineRule="auto"/>
+      </w:pPr>
+      <w:r>
+        <w:lastRenderedPageBreak/>
+        <w:t xml:space="preserve">    @Autowired</w:t>
+      </w:r>
+    </w:p>
+    <w:p>
+      <w:pPr>
+        <w:spacing w:line="240" w:lineRule="auto"/>
+      </w:pPr>
+      <w:r>
+        <w:t xml:space="preserve">    private </w:t>
+      </w:r>
+      <w:proofErr w:type="spellStart"/>
+      <w:r>
+        <w:t>BookRepository</w:t>
+      </w:r>
+      <w:proofErr w:type="spellEnd"/>
+      <w:r>
+        <w:t xml:space="preserve"> </w:t>
+      </w:r>
+      <w:proofErr w:type="spellStart"/>
+      <w:r>
+        <w:t>bookRepository</w:t>
+      </w:r>
+      <w:proofErr w:type="spellEnd"/>
+      <w:r>
+        <w:t>;</w:t>
+      </w:r>
+    </w:p>
+    <w:p>
+      <w:pPr>
+        <w:spacing w:line="240" w:lineRule="auto"/>
+      </w:pPr>
+      <w:r>
+        <w:t xml:space="preserve">    @PostMapping</w:t>
+      </w:r>
+    </w:p>
+    <w:p>
+      <w:pPr>
+        <w:spacing w:line="240" w:lineRule="auto"/>
+      </w:pPr>
+      <w:r>
+        <w:t xml:space="preserve">    public Book </w:t>
+      </w:r>
+      <w:proofErr w:type="spellStart"/>
+      <w:proofErr w:type="gramStart"/>
+      <w:r>
+        <w:t>addBook</w:t>
+      </w:r>
+      <w:proofErr w:type="spellEnd"/>
+      <w:r>
+        <w:t>(</w:t>
+      </w:r>
+      <w:proofErr w:type="gramEnd"/>
+      <w:r>
+        <w:t>@RequestBody Book book) {</w:t>
+      </w:r>
+    </w:p>
+    <w:p>
+      <w:pPr>
+        <w:spacing w:line="240" w:lineRule="auto"/>
+      </w:pPr>
+      <w:r>
+        <w:t xml:space="preserve">        return </w:t>
+      </w:r>
+      <w:proofErr w:type="spellStart"/>
+      <w:r>
+        <w:t>bookRepository.save</w:t>
+      </w:r>
+      <w:proofErr w:type="spellEnd"/>
+      <w:r>
+        <w:t>(book);</w:t>
+      </w:r>
+    </w:p>
+    <w:p>
+      <w:pPr>
+        <w:spacing w:line="240" w:lineRule="auto"/>
+      </w:pPr>
+      <w:r>
+        <w:t xml:space="preserve">    }</w:t>
+      </w:r>
+    </w:p>
+    <w:p>
+      <w:pPr>
+        <w:spacing w:line="240" w:lineRule="auto"/>
+      </w:pPr>
+      <w:r>
+        <w:t xml:space="preserve">    @GetMapping</w:t>
+      </w:r>
+    </w:p>
+    <w:p>
+      <w:pPr>
+        <w:spacing w:line="240" w:lineRule="auto"/>
+      </w:pPr>
+      <w:r>
+        <w:t xml:space="preserve">    public List&lt;Book&gt; </w:t>
+      </w:r>
+      <w:proofErr w:type="spellStart"/>
+      <w:proofErr w:type="gramStart"/>
+      <w:r>
+        <w:t>getAllBooks</w:t>
+      </w:r>
+      <w:proofErr w:type="spellEnd"/>
+      <w:r>
+        <w:t>(</w:t>
+      </w:r>
+      <w:proofErr w:type="gramEnd"/>
+      <w:r>
+        <w:t>) {</w:t>
+      </w:r>
+    </w:p>
+    <w:p>
+      <w:pPr>
+        <w:spacing w:line="240" w:lineRule="auto"/>
+      </w:pPr>
+      <w:r>
+        <w:t xml:space="preserve">        return </w:t>
+      </w:r>
+      <w:proofErr w:type="spellStart"/>
+      <w:r>
+        <w:t>bookRepository.findAll</w:t>
+      </w:r>
+      <w:proofErr w:type="spellEnd"/>
+      <w:r>
+        <w:t>();</w:t>
+      </w:r>
+    </w:p>
+    <w:p>
+      <w:pPr>
+        <w:spacing w:line="240" w:lineRule="auto"/>
+      </w:pPr>
+      <w:r>
+        <w:t xml:space="preserve">    }</w:t>
+      </w:r>
+    </w:p>
+    <w:p>
+      <w:pPr>
+        <w:spacing w:line="240" w:lineRule="auto"/>
+      </w:pPr>
+      <w:r>
+        <w:t xml:space="preserve">    @GetMapping("/{id}")</w:t>
+      </w:r>
+    </w:p>
+    <w:p>
+      <w:pPr>
+        <w:spacing w:line="240" w:lineRule="auto"/>
+      </w:pPr>
+      <w:r>
+        <w:t xml:space="preserve">    public Book </w:t>
+      </w:r>
+      <w:proofErr w:type="spellStart"/>
+      <w:proofErr w:type="gramStart"/>
+      <w:r>
+        <w:t>getBookById</w:t>
+      </w:r>
+      <w:proofErr w:type="spellEnd"/>
+      <w:r>
+        <w:t>(</w:t>
+      </w:r>
+      <w:proofErr w:type="gramEnd"/>
+      <w:r>
+        <w:t>@PathVariable Long id) {</w:t>
+      </w:r>
+    </w:p>
+    <w:p>
+      <w:pPr>
+        <w:spacing w:line="240" w:lineRule="auto"/>
+      </w:pPr>
+      <w:r>
+        <w:t xml:space="preserve">        return </w:t>
+      </w:r>
+      <w:proofErr w:type="spellStart"/>
+      <w:r>
+        <w:t>bookRepository.findById</w:t>
+      </w:r>
+      <w:proofErr w:type="spellEnd"/>
+      <w:r>
+        <w:t>(id</w:t>
+      </w:r>
+      <w:proofErr w:type="gramStart"/>
+      <w:r>
+        <w:t>).</w:t>
+      </w:r>
+      <w:proofErr w:type="spellStart"/>
+      <w:r>
+        <w:t>orElse</w:t>
+      </w:r>
+      <w:proofErr w:type="spellEnd"/>
+      <w:proofErr w:type="gramEnd"/>
+      <w:r>
+        <w:t>(null);</w:t>
+      </w:r>
+    </w:p>
+    <w:p>
+      <w:pPr>
+        <w:spacing w:line="240" w:lineRule="auto"/>
+      </w:pPr>
+      <w:r>
+        <w:t xml:space="preserve">    }</w:t>
+      </w:r>
+    </w:p>
+    <w:p>
+      <w:pPr>
+        <w:spacing w:line="240" w:lineRule="auto"/>
+      </w:pPr>
+      <w:r>
+        <w:t xml:space="preserve">    @PutMapping("/{id}")</w:t>
+      </w:r>
+    </w:p>
+    <w:p>
+      <w:pPr>
+        <w:spacing w:line="240" w:lineRule="auto"/>
+      </w:pPr>
+      <w:r>
+        <w:t xml:space="preserve">    public Book </w:t>
+      </w:r>
+      <w:proofErr w:type="spellStart"/>
+      <w:proofErr w:type="gramStart"/>
+      <w:r>
+        <w:t>updateBook</w:t>
+      </w:r>
+      <w:proofErr w:type="spellEnd"/>
+      <w:r>
+        <w:t>(</w:t>
+      </w:r>
+      <w:proofErr w:type="gramEnd"/>
+      <w:r>
+        <w:t xml:space="preserve">@PathVariable Long id, @RequestBody Book </w:t>
+      </w:r>
+      <w:proofErr w:type="spellStart"/>
+      <w:r>
+        <w:t>updatedBook</w:t>
+      </w:r>
+      <w:proofErr w:type="spellEnd"/>
+      <w:r>
+        <w:t>) {</w:t>
+      </w:r>
+    </w:p>
+    <w:p>
+      <w:pPr>
+        <w:spacing w:line="240" w:lineRule="auto"/>
+      </w:pPr>
+      <w:r>
+        <w:t xml:space="preserve">        return </w:t>
+      </w:r>
+      <w:proofErr w:type="spellStart"/>
+      <w:r>
+        <w:t>bookRepository.findById</w:t>
+      </w:r>
+      <w:proofErr w:type="spellEnd"/>
+      <w:r>
+        <w:t>(id</w:t>
+      </w:r>
+      <w:proofErr w:type="gramStart"/>
+      <w:r>
+        <w:t>).map</w:t>
+      </w:r>
+      <w:proofErr w:type="gramEnd"/>
+      <w:r>
+        <w:t>(book -&gt; {</w:t>
+      </w:r>
+    </w:p>
+    <w:p>
+      <w:pPr>
+        <w:spacing w:line="240" w:lineRule="auto"/>
+      </w:pPr>
+      <w:r>
+        <w:t xml:space="preserve">            </w:t>
+      </w:r>
+      <w:proofErr w:type="spellStart"/>
+      <w:proofErr w:type="gramStart"/>
+      <w:r>
+        <w:t>book.setTitle</w:t>
+      </w:r>
+      <w:proofErr w:type="spellEnd"/>
+      <w:proofErr w:type="gramEnd"/>
+      <w:r>
+        <w:t>(</w:t>
+      </w:r>
+      <w:proofErr w:type="spellStart"/>
+      <w:r>
+        <w:t>updatedBook.getTitle</w:t>
+      </w:r>
+      <w:proofErr w:type="spellEnd"/>
+      <w:r>
+        <w:t>());</w:t>
+      </w:r>
+    </w:p>
+    <w:p>
+      <w:pPr>
+        <w:spacing w:line="240" w:lineRule="auto"/>
+      </w:pPr>
+      <w:r>
+        <w:t xml:space="preserve">            </w:t>
+      </w:r>
+      <w:proofErr w:type="spellStart"/>
+      <w:proofErr w:type="gramStart"/>
+      <w:r>
+        <w:t>book.setAuthor</w:t>
+      </w:r>
+      <w:proofErr w:type="spellEnd"/>
+      <w:proofErr w:type="gramEnd"/>
+      <w:r>
+        <w:t>(</w:t>
+      </w:r>
+      <w:proofErr w:type="spellStart"/>
+      <w:r>
+        <w:t>updatedBook.getAuthor</w:t>
+      </w:r>
+      <w:proofErr w:type="spellEnd"/>
+      <w:r>
+        <w:t>());</w:t>
+      </w:r>
+    </w:p>
+    <w:p>
+      <w:pPr>
+        <w:spacing w:line="240" w:lineRule="auto"/>
+      </w:pPr>
+      <w:r>
+        <w:t xml:space="preserve">            return </w:t>
+      </w:r>
+      <w:proofErr w:type="spellStart"/>
+      <w:r>
+        <w:t>bookRepository.save</w:t>
+      </w:r>
+      <w:proofErr w:type="spellEnd"/>
+      <w:r>
+        <w:t>(book);</w:t>
+      </w:r>
+    </w:p>
+    <w:p>
+      <w:pPr>
+        <w:spacing w:line="240" w:lineRule="auto"/>
+      </w:pPr>
+      <w:r>
+        <w:t xml:space="preserve">        }</w:t>
+      </w:r>
+      <w:proofErr w:type="gramStart"/>
+      <w:r>
+        <w:t>).</w:t>
+      </w:r>
+      <w:proofErr w:type="spellStart"/>
+      <w:r>
+        <w:t>orElse</w:t>
+      </w:r>
+      <w:proofErr w:type="spellEnd"/>
+      <w:proofErr w:type="gramEnd"/>
+      <w:r>
+        <w:t>(null);</w:t>
+      </w:r>
+    </w:p>
+    <w:p>
+      <w:pPr>
+        <w:spacing w:line="240" w:lineRule="auto"/>
+      </w:pPr>
+      <w:r>
+        <w:t xml:space="preserve">    }</w:t>
+      </w:r>
+    </w:p>
+    <w:p>
+      <w:pPr>
+        <w:spacing w:line="240" w:lineRule="auto"/>
+      </w:pPr>
+      <w:r>
+        <w:t xml:space="preserve">    @DeleteMapping("/{id}")</w:t>
+      </w:r>
+    </w:p>
+    <w:p>
+      <w:pPr>
+        <w:spacing w:line="240" w:lineRule="auto"/>
+      </w:pPr>
+      <w:r>
+        <w:t xml:space="preserve">    public void </w:t>
+      </w:r>
+      <w:proofErr w:type="spellStart"/>
+      <w:proofErr w:type="gramStart"/>
+      <w:r>
+        <w:t>deleteBook</w:t>
+      </w:r>
+      <w:proofErr w:type="spellEnd"/>
+      <w:r>
+        <w:t>(</w:t>
+      </w:r>
+      <w:proofErr w:type="gramEnd"/>
+      <w:r>
+        <w:t>@PathVariable Long id) {</w:t>
+      </w:r>
+    </w:p>
+    <w:p>
+      <w:pPr>
+        <w:spacing w:line="240" w:lineRule="auto"/>
+      </w:pPr>
+      <w:r>
+        <w:t xml:space="preserve">        </w:t>
+      </w:r>
+      <w:proofErr w:type="spellStart"/>
+      <w:r>
+        <w:t>bookRepository.deleteById</w:t>
+      </w:r>
+      <w:proofErr w:type="spellEnd"/>
+      <w:r>
+        <w:t>(id);</w:t>
+      </w:r>
+    </w:p>
+    <w:p>
+      <w:pPr>
+        <w:spacing w:line="240" w:lineRule="auto"/>
+      </w:pPr>
+      <w:r>
+        <w:t xml:space="preserve">    }</w:t>
+      </w:r>
+    </w:p>
+    <w:p>
+      <w:pPr>
+        <w:spacing w:line="240" w:lineRule="auto"/>
+      </w:pPr>
+      <w:r>
+        <w:t>}</w:t>
+      </w:r>
+    </w:p>
+    <w:p/>
+    <w:p>
+      <w:pPr>
+        <w:pStyle w:val="Heading2"/>
+      </w:pPr>
+      <w:r>
+        <w:lastRenderedPageBreak/>
+        <w:t>LibraryManagementApplication</w:t>
+      </w:r>
+      <w:r>
+        <w:t>.java</w:t>
+      </w:r>
+    </w:p>
+    <w:p>
+      <w:pPr>
+        <w:spacing w:line="240" w:lineRule="auto"/>
+      </w:pPr>
+      <w:r>
+        <w:t xml:space="preserve">package </w:t>
+      </w:r>
+      <w:proofErr w:type="spellStart"/>
+      <w:proofErr w:type="gramStart"/>
+      <w:r>
+        <w:t>com.librarymanagement</w:t>
+      </w:r>
+      <w:proofErr w:type="spellEnd"/>
+      <w:proofErr w:type="gramEnd"/>
+      <w:r>
+        <w:t>;</w:t>
+      </w:r>
+    </w:p>
+    <w:p>
+      <w:pPr>
+        <w:spacing w:line="240" w:lineRule="auto"/>
+      </w:pPr>
+      <w:r>
+        <w:t xml:space="preserve">import </w:t>
+      </w:r>
+      <w:proofErr w:type="spellStart"/>
+      <w:proofErr w:type="gramStart"/>
+      <w:r>
+        <w:t>org.springframework</w:t>
+      </w:r>
+      <w:proofErr w:type="gramEnd"/>
+      <w:r>
+        <w:t>.</w:t>
+      </w:r>
+      <w:proofErr w:type="gramStart"/>
+      <w:r>
+        <w:t>boot.SpringApplication</w:t>
+      </w:r>
+      <w:proofErr w:type="spellEnd"/>
+      <w:proofErr w:type="gramEnd"/>
+      <w:r>
+        <w:t>;</w:t>
+      </w:r>
+    </w:p>
+    <w:p>
+      <w:pPr>
+        <w:spacing w:line="240" w:lineRule="auto"/>
+      </w:pPr>
+      <w:r>
+        <w:t xml:space="preserve">import </w:t>
+      </w:r>
+      <w:proofErr w:type="spellStart"/>
+      <w:proofErr w:type="gramStart"/>
+      <w:r>
+        <w:t>org.springframework</w:t>
+      </w:r>
+      <w:proofErr w:type="gramEnd"/>
+      <w:r>
+        <w:t>.</w:t>
+      </w:r>
+      <w:proofErr w:type="gramStart"/>
+      <w:r>
+        <w:t>boot.autoconfigure</w:t>
+      </w:r>
+      <w:proofErr w:type="gramEnd"/>
+      <w:r>
+        <w:t>.SpringBootApplication</w:t>
+      </w:r>
+      <w:proofErr w:type="spellEnd"/>
+      <w:r>
+        <w:t>;</w:t>
+      </w:r>
+    </w:p>
+    <w:p>
+      <w:pPr>
+        <w:spacing w:line="240" w:lineRule="auto"/>
+      </w:pPr>
+      <w:r>
+        <w:t>@SpringBootApplication</w:t>
+      </w:r>
+    </w:p>
+    <w:p>
+      <w:pPr>
+        <w:spacing w:line="240" w:lineRule="auto"/>
+      </w:pPr>
+      <w:r>
+        <w:t xml:space="preserve">public class </w:t>
+      </w:r>
+      <w:proofErr w:type="spellStart"/>
+      <w:r>
+        <w:t>LibraryManagementApplication</w:t>
+      </w:r>
+      <w:proofErr w:type="spellEnd"/>
+      <w:r>
+        <w:t xml:space="preserve"> {</w:t>
+      </w:r>
+    </w:p>
+    <w:p>
+      <w:pPr>
+        <w:spacing w:line="240" w:lineRule="auto"/>
+      </w:pPr>
+      <w:r>
+        <w:t xml:space="preserve">    public static void </w:t>
+      </w:r>
+      <w:proofErr w:type="gramStart"/>
+      <w:r>
+        <w:t>main(String[</w:t>
+      </w:r>
+      <w:proofErr w:type="gramEnd"/>
+      <w:r>
+        <w:t xml:space="preserve">] </w:t>
+      </w:r>
+      <w:proofErr w:type="spellStart"/>
+      <w:r>
+        <w:t>args</w:t>
+      </w:r>
+      <w:proofErr w:type="spellEnd"/>
+      <w:r>
+        <w:t>) {</w:t>
+      </w:r>
+    </w:p>
+    <w:p>
+      <w:pPr>
+        <w:spacing w:line="240" w:lineRule="auto"/>
+      </w:pPr>
+      <w:r>
+        <w:t xml:space="preserve">        </w:t>
+      </w:r>
+      <w:proofErr w:type="spellStart"/>
+      <w:proofErr w:type="gramStart"/>
+      <w:r>
+        <w:t>SpringApplication.run</w:t>
+      </w:r>
+      <w:proofErr w:type="spellEnd"/>
+      <w:r>
+        <w:t>(</w:t>
+      </w:r>
+      <w:proofErr w:type="spellStart"/>
+      <w:proofErr w:type="gramEnd"/>
+      <w:r>
+        <w:t>LibraryManagementApplication.class</w:t>
+      </w:r>
+      <w:proofErr w:type="spellEnd"/>
+      <w:r>
+        <w:t xml:space="preserve">, </w:t>
+      </w:r>
+      <w:proofErr w:type="spellStart"/>
+      <w:r>
+        <w:t>args</w:t>
+      </w:r>
+      <w:proofErr w:type="spellEnd"/>
+      <w:r>
+        <w:t>);</w:t>
+      </w:r>
+    </w:p>
+    <w:p>
+      <w:pPr>
+        <w:spacing w:line="240" w:lineRule="auto"/>
+      </w:pPr>
+      <w:r>
+        <w:t xml:space="preserve">    }</w:t>
+      </w:r>
+    </w:p>
+    <w:p>
+      <w:pPr>
+        <w:spacing w:line="240" w:lineRule="auto"/>
+      </w:pPr>
       <w:r>
         <w:t>}</w:t>
       </w:r>
@@ -5323,7 +7166,7 @@
   <w:abstractNum w:abstractNumId="8" w15:restartNumberingAfterBreak="0">
     <w:nsid w:val="FFFFFF89"/>
     <w:multiLevelType w:val="singleLevel"/>
-    <w:tmpl w:val="C39E24A8"/>
+    <w:tmpl w:val="0CAC7E52"/>
     <w:lvl w:ilvl="0">
       <w:start w:val="1"/>
       <w:numFmt w:val="bullet"/>
@@ -5760,7 +7603,7 @@
   <w:style w:type="paragraph" w:default="1" w:styleId="Normal">
     <w:name w:val="Normal"/>
     <w:qFormat/>
-    <w:rsid w:val="00245953"/>
+    <w:rsid w:val="00542065"/>
   </w:style>
   <w:style w:type="paragraph" w:styleId="Heading1">
     <w:name w:val="heading 1"/>
@@ -16750,6 +18593,19 @@
       </w:tcPr>
     </w:tblStylePr>
   </w:style>
+  <w:style w:type="paragraph" w:styleId="NormalWeb">
+    <w:name w:val="Normal (Web)"/>
+    <w:basedOn w:val="Normal"/>
+    <w:uiPriority w:val="99"/>
+    <w:semiHidden/>
+    <w:unhideWhenUsed/>
+    <w:rsid w:val="00542065"/>
+    <w:rPr>
+      <w:rFonts w:ascii="Times New Roman" w:hAnsi="Times New Roman" w:cs="Times New Roman"/>
+      <w:sz w:val="24"/>
+      <w:szCs w:val="24"/>
+    </w:rPr>
+  </w:style>
 </w:styles>
 </file>
 

</xml_diff>